<commit_message>
ajout du serviec de facturation et de la documentation projet
</commit_message>
<xml_diff>
--- a/Documentation Projet/Spring Documentation Projet .docx
+++ b/Documentation Projet/Spring Documentation Projet .docx
@@ -645,6 +645,91 @@
       </w:r>
     </w:p>
     <w:p>
+      <w:r>
+        <w:rPr>
+          <w:noProof/>
+        </w:rPr>
+        <w:drawing>
+          <wp:anchor distT="0" distB="0" distL="114300" distR="114300" simplePos="0" relativeHeight="251658240" behindDoc="1" locked="0" layoutInCell="1" allowOverlap="1" wp14:anchorId="547B78E4" wp14:editId="11992DA2">
+            <wp:simplePos x="0" y="0"/>
+            <wp:positionH relativeFrom="column">
+              <wp:posOffset>-8917</wp:posOffset>
+            </wp:positionH>
+            <wp:positionV relativeFrom="paragraph">
+              <wp:posOffset>227275</wp:posOffset>
+            </wp:positionV>
+            <wp:extent cx="2179320" cy="3911600"/>
+            <wp:effectExtent l="0" t="0" r="0" b="0"/>
+            <wp:wrapTight wrapText="bothSides">
+              <wp:wrapPolygon edited="0">
+                <wp:start x="0" y="0"/>
+                <wp:lineTo x="0" y="21460"/>
+                <wp:lineTo x="21336" y="21460"/>
+                <wp:lineTo x="21336" y="0"/>
+                <wp:lineTo x="0" y="0"/>
+              </wp:wrapPolygon>
+            </wp:wrapTight>
+            <wp:docPr id="1" name="Image 1"/>
+            <wp:cNvGraphicFramePr>
+              <a:graphicFrameLocks xmlns:a="http://schemas.openxmlformats.org/drawingml/2006/main" noChangeAspect="1"/>
+            </wp:cNvGraphicFramePr>
+            <a:graphic xmlns:a="http://schemas.openxmlformats.org/drawingml/2006/main">
+              <a:graphicData uri="http://schemas.openxmlformats.org/drawingml/2006/picture">
+                <pic:pic xmlns:pic="http://schemas.openxmlformats.org/drawingml/2006/picture">
+                  <pic:nvPicPr>
+                    <pic:cNvPr id="1" name=""/>
+                    <pic:cNvPicPr/>
+                  </pic:nvPicPr>
+                  <pic:blipFill>
+                    <a:blip r:embed="rId8">
+                      <a:extLst>
+                        <a:ext uri="{28A0092B-C50C-407E-A947-70E740481C1C}">
+                          <a14:useLocalDpi xmlns:a14="http://schemas.microsoft.com/office/drawing/2010/main" val="0"/>
+                        </a:ext>
+                      </a:extLst>
+                    </a:blip>
+                    <a:stretch>
+                      <a:fillRect/>
+                    </a:stretch>
+                  </pic:blipFill>
+                  <pic:spPr>
+                    <a:xfrm>
+                      <a:off x="0" y="0"/>
+                      <a:ext cx="2179320" cy="3911600"/>
+                    </a:xfrm>
+                    <a:prstGeom prst="rect">
+                      <a:avLst/>
+                    </a:prstGeom>
+                  </pic:spPr>
+                </pic:pic>
+              </a:graphicData>
+            </a:graphic>
+            <wp14:sizeRelH relativeFrom="margin">
+              <wp14:pctWidth>0</wp14:pctWidth>
+            </wp14:sizeRelH>
+            <wp14:sizeRelV relativeFrom="margin">
+              <wp14:pctHeight>0</wp14:pctHeight>
+            </wp14:sizeRelV>
+          </wp:anchor>
+        </w:drawing>
+      </w:r>
+      <w:r>
+        <w:t xml:space="preserve">Voici </w:t>
+      </w:r>
+      <w:r>
+        <w:t>une capture</w:t>
+      </w:r>
+      <w:r>
+        <w:t xml:space="preserve"> d’écran sur la liste des dépendance</w:t>
+      </w:r>
+      <w:r>
+        <w:t>s</w:t>
+      </w:r>
+      <w:r>
+        <w:t xml:space="preserve"> sélectionné dans l’IDE intellij IDEA </w:t>
+      </w:r>
+    </w:p>
+    <w:p>
       <w:pPr>
         <w:rPr>
           <w:color w:val="FF0000"/>
@@ -769,7 +854,7 @@
       <w:r>
         <w:t xml:space="preserve">Et un Micro service permettant d’enregistrer les micro services dans un registre. Ce registre permet dans une architecture distribuer l’équilibrage de charge client et dissocier les fournisseurs de service des consommateurs sans avoir besoin de DNS (Domain Name Server). Voir aussi : </w:t>
       </w:r>
-      <w:hyperlink r:id="rId8" w:history="1">
+      <w:hyperlink r:id="rId9" w:history="1">
         <w:r>
           <w:rPr>
             <w:rStyle w:val="Lienhypertexte"/>
@@ -894,7 +979,7 @@
       <w:r>
         <w:t xml:space="preserve">Outil de développement qui permet le redémarrage rapide et autre configuration voir : </w:t>
       </w:r>
-      <w:hyperlink r:id="rId9" w:history="1">
+      <w:hyperlink r:id="rId10" w:history="1">
         <w:r>
           <w:rPr>
             <w:rStyle w:val="Lienhypertexte"/>
@@ -920,13 +1005,6 @@
       </w:r>
     </w:p>
     <w:p>
-      <w:pPr>
-        <w:rPr>
-          <w:b/>
-          <w:bCs/>
-          <w:color w:val="FF0000"/>
-        </w:rPr>
-      </w:pPr>
       <w:r>
         <w:rPr>
           <w:b/>
@@ -944,18 +1022,7 @@
         <w:t xml:space="preserve"> : </w:t>
       </w:r>
       <w:r>
-        <w:t xml:space="preserve">HATEAOS =&gt; Hypermedia As The Engine of Application </w:t>
-      </w:r>
-      <w:proofErr w:type="gramStart"/>
-      <w:r>
-        <w:t>State</w:t>
-      </w:r>
-      <w:r>
-        <w:t xml:space="preserve"> .Ce</w:t>
-      </w:r>
-      <w:proofErr w:type="gramEnd"/>
-      <w:r>
-        <w:t xml:space="preserve"> format p</w:t>
+        <w:t>HATEAOS =&gt; Hypermedia As The Engine of Application State .Ce format p</w:t>
       </w:r>
       <w:r>
         <w:t>ermet la sérialisation / désérialisation des objets Java</w:t>
@@ -976,6 +1043,15 @@
       <w:r>
         <w:t xml:space="preserve">. </w:t>
       </w:r>
+    </w:p>
+    <w:p>
+      <w:pPr>
+        <w:rPr>
+          <w:b/>
+          <w:bCs/>
+          <w:color w:val="FF0000"/>
+        </w:rPr>
+      </w:pPr>
     </w:p>
     <w:sectPr>
       <w:pgSz w:w="11906" w:h="16838"/>
@@ -1010,7 +1086,7 @@
         <v:path o:extrusionok="f" gradientshapeok="t" o:connecttype="rect"/>
         <o:lock v:ext="edit" aspectratio="t"/>
       </v:shapetype>
-      <v:shape id="_x0000_i1062" type="#_x0000_t75" style="width:11.25pt;height:11.25pt" o:bullet="t">
+      <v:shape id="_x0000_i1042" type="#_x0000_t75" style="width:11.25pt;height:11.25pt" o:bullet="t">
         <v:imagedata r:id="rId1" o:title="mso43C2"/>
       </v:shape>
     </w:pict>

</xml_diff>

<commit_message>
modification localisation client server du service de registre
</commit_message>
<xml_diff>
--- a/Documentation Projet/Spring Documentation Projet .docx
+++ b/Documentation Projet/Spring Documentation Projet .docx
@@ -15,7 +15,38 @@
         <w:t>internet avec une architecture de type micro service.</w:t>
       </w:r>
       <w:r>
-        <w:t xml:space="preserve"> L’objectif de ce document est de montré la construction et le fonctionnement de ce type d’architecture qui géré avec un service passerelle, un service d’enregistrement des micro services et des micro services permet la gestion du site.</w:t>
+        <w:t xml:space="preserve"> L’objectif de ce document est </w:t>
+      </w:r>
+      <w:r>
+        <w:t>faire la démonstration d’une construction</w:t>
+      </w:r>
+      <w:r>
+        <w:t xml:space="preserve"> et </w:t>
+      </w:r>
+      <w:r>
+        <w:t>d’un</w:t>
+      </w:r>
+      <w:r>
+        <w:t xml:space="preserve"> fonctionnement de</w:t>
+      </w:r>
+      <w:r>
+        <w:t xml:space="preserve"> Micro service avec la technologie Spring.</w:t>
+      </w:r>
+    </w:p>
+    <w:p>
+      <w:r>
+        <w:t xml:space="preserve"> </w:t>
+      </w:r>
+      <w:r>
+        <w:t xml:space="preserve"> </w:t>
+      </w:r>
+      <w:proofErr w:type="gramStart"/>
+      <w:r>
+        <w:t>ce</w:t>
+      </w:r>
+      <w:proofErr w:type="gramEnd"/>
+      <w:r>
+        <w:t xml:space="preserve"> type d’architecture qui géré avec un service passerelle, un service d’enregistrement des micro services et des micro services permet la gestion du site.</w:t>
       </w:r>
     </w:p>
     <w:p>
@@ -362,9 +393,11 @@
           <w:numId w:val="1"/>
         </w:numPr>
       </w:pPr>
+      <w:proofErr w:type="gramStart"/>
       <w:r>
         <w:t>toString</w:t>
       </w:r>
+      <w:proofErr w:type="gramEnd"/>
     </w:p>
     <w:p>
       <w:pPr>
@@ -933,9 +966,11 @@
           <w:numId w:val="1"/>
         </w:numPr>
       </w:pPr>
+      <w:proofErr w:type="gramStart"/>
       <w:r>
         <w:t>toString</w:t>
       </w:r>
+      <w:proofErr w:type="gramEnd"/>
     </w:p>
     <w:p>
       <w:pPr>
@@ -1022,7 +1057,13 @@
         <w:t xml:space="preserve"> : </w:t>
       </w:r>
       <w:r>
-        <w:t>HATEAOS =&gt; Hypermedia As The Engine of Application State .Ce format p</w:t>
+        <w:t>HATEAOS =&gt; Hypermedia As The Engine of Application State.</w:t>
+      </w:r>
+      <w:r>
+        <w:t xml:space="preserve"> </w:t>
+      </w:r>
+      <w:r>
+        <w:t>Ce format p</w:t>
       </w:r>
       <w:r>
         <w:t>ermet la sérialisation / désérialisation des objets Java</w:t>
@@ -1044,6 +1085,18 @@
         <w:t xml:space="preserve">. </w:t>
       </w:r>
     </w:p>
+    <w:p>
+      <w:r>
+        <w:br w:type="page"/>
+      </w:r>
+    </w:p>
+    <w:p>
+      <w:r>
+        <w:lastRenderedPageBreak/>
+        <w:t>Architecture Micro Service de Spring</w:t>
+      </w:r>
+    </w:p>
+    <w:p/>
     <w:p>
       <w:pPr>
         <w:rPr>
@@ -1086,7 +1139,7 @@
         <v:path o:extrusionok="f" gradientshapeok="t" o:connecttype="rect"/>
         <o:lock v:ext="edit" aspectratio="t"/>
       </v:shapetype>
-      <v:shape id="_x0000_i1042" type="#_x0000_t75" style="width:11.25pt;height:11.25pt" o:bullet="t">
+      <v:shape id="_x0000_i1039" type="#_x0000_t75" style="width:11.25pt;height:11.25pt" o:bullet="t">
         <v:imagedata r:id="rId1" o:title="mso43C2"/>
       </v:shape>
     </w:pict>

</xml_diff>